<commit_message>
* Adjusting Handouts * Changed to using the stop() method in scenarios so we can use the Run-Button instead of Step-Button * Changed package naming to match the src-folder nameing of GreenfootKara
</commit_message>
<xml_diff>
--- a/handouts/handout-03-kapitel-1-erste-schritte.docx
+++ b/handouts/handout-03-kapitel-1-erste-schritte.docx
@@ -142,11 +142,9 @@
       <w:r>
         <w:t xml:space="preserve">Starten Sie </w:t>
       </w:r>
-      <w:proofErr w:type="spellStart"/>
       <w:r>
         <w:t>Eclipse</w:t>
       </w:r>
-      <w:proofErr w:type="spellEnd"/>
       <w:r>
         <w:t>.</w:t>
       </w:r>
@@ -156,15 +154,7 @@
         <w:t xml:space="preserve">Importieren Sie </w:t>
       </w:r>
       <w:r>
-        <w:t xml:space="preserve">das </w:t>
-      </w:r>
-      <w:proofErr w:type="spellStart"/>
-      <w:r>
-        <w:t>Eclipse</w:t>
-      </w:r>
-      <w:proofErr w:type="spellEnd"/>
-      <w:r>
-        <w:t xml:space="preserve">-Projekt </w:t>
+        <w:t xml:space="preserve">das Eclipse-Projekt </w:t>
       </w:r>
       <w:r>
         <w:rPr>
@@ -179,236 +169,178 @@
     </w:p>
     <w:p>
       <w:r>
-        <w:t xml:space="preserve">Das </w:t>
-      </w:r>
-      <w:r>
-        <w:t xml:space="preserve">Projekt enthält eine Datei mit Endung </w:t>
+        <w:t xml:space="preserve">Gehen Sie in den Unterordner </w:t>
       </w:r>
       <w:r>
         <w:rPr>
           <w:b/>
           <w:i/>
         </w:rPr>
+        <w:t>src/scenario01</w:t>
+      </w:r>
+      <w:r>
         <w:t>.</w:t>
       </w:r>
-      <w:proofErr w:type="spellStart"/>
+      <w:r>
+        <w:t xml:space="preserve"> </w:t>
+      </w:r>
+      <w:r>
+        <w:t xml:space="preserve">Das </w:t>
+      </w:r>
+      <w:r>
+        <w:t xml:space="preserve">Szenario </w:t>
+      </w:r>
+      <w:r>
+        <w:t xml:space="preserve">enthält eine Datei </w:t>
+      </w:r>
       <w:r>
         <w:rPr>
           <w:b/>
           <w:i/>
         </w:rPr>
-        <w:t>java</w:t>
-      </w:r>
-      <w:proofErr w:type="spellEnd"/>
+        <w:t>MyKara</w:t>
+      </w:r>
       <w:r>
         <w:rPr>
           <w:b/>
           <w:i/>
         </w:rPr>
-        <w:t xml:space="preserve"> </w:t>
-      </w:r>
-      <w:r>
-        <w:t xml:space="preserve">im Unterordner </w:t>
-      </w:r>
-      <w:proofErr w:type="spellStart"/>
+        <w:t>.java</w:t>
+      </w:r>
+      <w:r>
+        <w:t>.</w:t>
+      </w:r>
       <w:r>
         <w:rPr>
           <w:b/>
           <w:i/>
         </w:rPr>
-        <w:t>src</w:t>
-      </w:r>
-      <w:proofErr w:type="spellEnd"/>
-      <w:r>
-        <w:t>.</w:t>
+        <w:t xml:space="preserve"> </w:t>
+      </w:r>
+      <w:r>
+        <w:t>D</w:t>
+      </w:r>
+      <w:r>
+        <w:t xml:space="preserve">ateien mit der Endung </w:t>
+      </w:r>
+      <w:r>
+        <w:rPr>
+          <w:i/>
+        </w:rPr>
+        <w:t xml:space="preserve">.java </w:t>
+      </w:r>
+      <w:r>
+        <w:t>beinhalten Java-Klassen</w:t>
+      </w:r>
+      <w:r>
+        <w:t xml:space="preserve">. </w:t>
+      </w:r>
+      <w:r>
+        <w:br/>
+      </w:r>
+      <w:r>
+        <w:t xml:space="preserve">Öffnen Sie </w:t>
+      </w:r>
+      <w:r>
+        <w:t xml:space="preserve">nun also </w:t>
+      </w:r>
+      <w:r>
+        <w:t xml:space="preserve">die Klasse </w:t>
       </w:r>
       <w:r>
         <w:rPr>
           <w:b/>
           <w:i/>
         </w:rPr>
+        <w:t>MyKara</w:t>
+      </w:r>
+      <w:r>
+        <w:t xml:space="preserve">. </w:t>
+      </w:r>
+    </w:p>
+    <w:p>
+      <w:r>
+        <w:t xml:space="preserve">In dieser Klasse hat es zwei Methoden, </w:t>
+      </w:r>
+      <w:r>
+        <w:rPr>
+          <w:b/>
+        </w:rPr>
+        <w:t>act()</w:t>
+      </w:r>
+      <w:r>
+        <w:t xml:space="preserve"> und </w:t>
+      </w:r>
+      <w:r>
+        <w:rPr>
+          <w:b/>
+        </w:rPr>
+        <w:t>main(…)</w:t>
+      </w:r>
+      <w:r>
+        <w:t xml:space="preserve"> und e</w:t>
+      </w:r>
+      <w:r>
+        <w:t xml:space="preserve">in paar </w:t>
+      </w:r>
+      <w:r>
+        <w:rPr>
+          <w:b/>
+        </w:rPr>
+        <w:t>blaue Kommentare</w:t>
+      </w:r>
+      <w:r>
+        <w:t xml:space="preserve"> zur Beschreibung</w:t>
+      </w:r>
+      <w:r>
+        <w:t>.</w:t>
+      </w:r>
+      <w:r>
         <w:t xml:space="preserve"> </w:t>
       </w:r>
       <w:r>
-        <w:t xml:space="preserve">Diese </w:t>
-      </w:r>
-      <w:r>
-        <w:t xml:space="preserve">Dateien </w:t>
-      </w:r>
-      <w:r>
-        <w:t xml:space="preserve">nennt man </w:t>
+        <w:t xml:space="preserve">Die main-Methode braucht es, damit der Computer weiss, wo das Programm beginnt. </w:t>
+      </w:r>
+      <w:r>
+        <w:t xml:space="preserve">Uns wird </w:t>
+      </w:r>
+      <w:r>
+        <w:t xml:space="preserve">vorläufig </w:t>
+      </w:r>
+      <w:r>
+        <w:t xml:space="preserve">aber </w:t>
+      </w:r>
+      <w:r>
+        <w:t xml:space="preserve">vor allem </w:t>
+      </w:r>
+      <w:r>
+        <w:t>die</w:t>
+      </w:r>
+      <w:r>
+        <w:t xml:space="preserve"> </w:t>
       </w:r>
       <w:r>
         <w:rPr>
           <w:b/>
         </w:rPr>
-        <w:t>Kla</w:t>
-      </w:r>
-      <w:r>
-        <w:rPr>
-          <w:b/>
-        </w:rPr>
-        <w:t>s</w:t>
-      </w:r>
-      <w:r>
-        <w:rPr>
-          <w:b/>
-        </w:rPr>
-        <w:t>sen</w:t>
-      </w:r>
-      <w:r>
-        <w:t xml:space="preserve">. </w:t>
-      </w:r>
-      <w:r>
-        <w:br/>
-      </w:r>
-      <w:r>
-        <w:t xml:space="preserve">Öffnen Sie </w:t>
-      </w:r>
-      <w:r>
-        <w:t xml:space="preserve">nun also </w:t>
-      </w:r>
-      <w:r>
-        <w:t xml:space="preserve">die Klasse </w:t>
-      </w:r>
-      <w:r>
-        <w:rPr>
-          <w:b/>
-          <w:i/>
-        </w:rPr>
-        <w:t>Kara01FirstSteps</w:t>
-      </w:r>
-      <w:r>
-        <w:t xml:space="preserve">. </w:t>
-      </w:r>
-    </w:p>
-    <w:p>
-      <w:r>
-        <w:t xml:space="preserve">In dieser Klasse hat es zwei Methoden, </w:t>
-      </w:r>
-      <w:proofErr w:type="spellStart"/>
-      <w:r>
-        <w:rPr>
-          <w:b/>
-        </w:rPr>
-        <w:t>act</w:t>
-      </w:r>
-      <w:proofErr w:type="spellEnd"/>
-      <w:r>
-        <w:rPr>
-          <w:b/>
-        </w:rPr>
-        <w:t>()</w:t>
-      </w:r>
-      <w:r>
-        <w:t xml:space="preserve"> und </w:t>
-      </w:r>
-      <w:proofErr w:type="spellStart"/>
-      <w:r>
-        <w:rPr>
-          <w:b/>
-        </w:rPr>
-        <w:t>main</w:t>
-      </w:r>
-      <w:proofErr w:type="spellEnd"/>
-      <w:r>
-        <w:rPr>
-          <w:b/>
-        </w:rPr>
-        <w:t>(…)</w:t>
-      </w:r>
-      <w:r>
-        <w:t xml:space="preserve"> und e</w:t>
-      </w:r>
-      <w:r>
-        <w:t xml:space="preserve">in paar </w:t>
-      </w:r>
-      <w:r>
-        <w:rPr>
-          <w:b/>
-        </w:rPr>
-        <w:t>blaue Kommentare</w:t>
-      </w:r>
-      <w:r>
-        <w:t xml:space="preserve"> zur Beschreibung</w:t>
+        <w:t>act()</w:t>
+      </w:r>
+      <w:r>
+        <w:t>-Methode</w:t>
+      </w:r>
+      <w:r>
+        <w:t xml:space="preserve"> beschäftigen</w:t>
       </w:r>
       <w:r>
         <w:t>.</w:t>
       </w:r>
-      <w:r>
-        <w:t xml:space="preserve"> </w:t>
-      </w:r>
-      <w:r>
-        <w:t xml:space="preserve">Die main-Methode braucht es, damit der Computer weiss, wo das Programm beginnt. </w:t>
-      </w:r>
-      <w:r>
-        <w:t xml:space="preserve">Uns wird </w:t>
-      </w:r>
-      <w:r>
-        <w:t>vo</w:t>
-      </w:r>
-      <w:r>
-        <w:t>r</w:t>
-      </w:r>
-      <w:r>
-        <w:t xml:space="preserve">läufig </w:t>
-      </w:r>
-      <w:r>
-        <w:t xml:space="preserve">aber </w:t>
-      </w:r>
-      <w:r>
-        <w:t xml:space="preserve">vor allem </w:t>
-      </w:r>
-      <w:r>
-        <w:t>die</w:t>
-      </w:r>
-      <w:r>
-        <w:t xml:space="preserve"> </w:t>
-      </w:r>
-      <w:proofErr w:type="spellStart"/>
-      <w:r>
-        <w:rPr>
-          <w:b/>
-        </w:rPr>
-        <w:t>act</w:t>
-      </w:r>
-      <w:proofErr w:type="spellEnd"/>
-      <w:r>
-        <w:rPr>
-          <w:b/>
-        </w:rPr>
-        <w:t>()</w:t>
-      </w:r>
-      <w:r>
-        <w:t>-Methode</w:t>
-      </w:r>
-      <w:r>
-        <w:t xml:space="preserve"> b</w:t>
-      </w:r>
-      <w:r>
-        <w:t>e</w:t>
-      </w:r>
-      <w:r>
-        <w:t>schäftigen</w:t>
-      </w:r>
-      <w:r>
-        <w:t>.</w:t>
-      </w:r>
     </w:p>
     <w:p>
       <w:r>
         <w:t xml:space="preserve">Zum Starten drücken wir </w:t>
       </w:r>
       <w:r>
-        <w:t xml:space="preserve">in </w:t>
-      </w:r>
-      <w:proofErr w:type="spellStart"/>
-      <w:r>
-        <w:t>Eclipse</w:t>
-      </w:r>
-      <w:proofErr w:type="spellEnd"/>
-      <w:r>
-        <w:t xml:space="preserve"> auf den „Run“-Knopf: </w:t>
+        <w:t xml:space="preserve">in Eclipse auf den „Run“-Knopf: </w:t>
       </w:r>
       <w:r>
         <w:rPr>
@@ -453,43 +385,38 @@
       </w:r>
     </w:p>
     <w:p>
-      <w:r>
-        <w:t xml:space="preserve">Es erscheint nun das Szenario ähnlich </w:t>
-      </w:r>
-      <w:r>
-        <w:t>folgender</w:t>
-      </w:r>
-      <w:r>
-        <w:t xml:space="preserve"> Abbildung:</w:t>
-      </w:r>
-    </w:p>
-    <w:p>
-      <w:r>
+      <w:pPr>
         <w:rPr>
           <w:noProof/>
           <w:lang w:eastAsia="de-CH" w:bidi="ar-SA"/>
         </w:rPr>
+      </w:pPr>
+      <w:r>
+        <w:rPr>
+          <w:noProof/>
+          <w:lang w:eastAsia="de-CH" w:bidi="ar-SA"/>
+        </w:rPr>
         <w:drawing>
-          <wp:anchor distT="0" distB="0" distL="114300" distR="114300" simplePos="0" relativeHeight="251679744" behindDoc="1" locked="0" layoutInCell="1" allowOverlap="1" wp14:anchorId="73D27C18" wp14:editId="6CEFA212">
+          <wp:anchor distT="0" distB="0" distL="114300" distR="114300" simplePos="0" relativeHeight="251681792" behindDoc="1" locked="0" layoutInCell="1" allowOverlap="1" wp14:anchorId="1410225D" wp14:editId="4A030ABF">
             <wp:simplePos x="0" y="0"/>
             <wp:positionH relativeFrom="column">
-              <wp:posOffset>608965</wp:posOffset>
+              <wp:posOffset>781050</wp:posOffset>
             </wp:positionH>
             <wp:positionV relativeFrom="paragraph">
-              <wp:posOffset>121285</wp:posOffset>
+              <wp:posOffset>254000</wp:posOffset>
             </wp:positionV>
-            <wp:extent cx="4428490" cy="3409315"/>
-            <wp:effectExtent l="0" t="0" r="0" b="635"/>
+            <wp:extent cx="4418330" cy="3408045"/>
+            <wp:effectExtent l="0" t="0" r="1270" b="1905"/>
             <wp:wrapTight wrapText="bothSides">
               <wp:wrapPolygon edited="0">
                 <wp:start x="0" y="0"/>
-                <wp:lineTo x="0" y="21483"/>
-                <wp:lineTo x="21464" y="21483"/>
-                <wp:lineTo x="21464" y="0"/>
+                <wp:lineTo x="0" y="21491"/>
+                <wp:lineTo x="21513" y="21491"/>
+                <wp:lineTo x="21513" y="0"/>
                 <wp:lineTo x="0" y="0"/>
               </wp:wrapPolygon>
             </wp:wrapTight>
-            <wp:docPr id="7" name="Grafik 7"/>
+            <wp:docPr id="12" name="Grafik 12"/>
             <wp:cNvGraphicFramePr>
               <a:graphicFrameLocks xmlns:a="http://schemas.openxmlformats.org/drawingml/2006/main" noChangeAspect="1"/>
             </wp:cNvGraphicFramePr>
@@ -500,7 +427,7 @@
                     <pic:cNvPr id="0" name=""/>
                     <pic:cNvPicPr/>
                   </pic:nvPicPr>
-                  <pic:blipFill>
+                  <pic:blipFill rotWithShape="1">
                     <a:blip r:embed="rId13">
                       <a:extLst>
                         <a:ext uri="{28A0092B-C50C-407E-A947-70E740481C1C}">
@@ -508,18 +435,25 @@
                         </a:ext>
                       </a:extLst>
                     </a:blip>
-                    <a:stretch>
-                      <a:fillRect/>
-                    </a:stretch>
+                    <a:srcRect l="616"/>
+                    <a:stretch/>
                   </pic:blipFill>
-                  <pic:spPr>
+                  <pic:spPr bwMode="auto">
                     <a:xfrm>
                       <a:off x="0" y="0"/>
-                      <a:ext cx="4428490" cy="3409315"/>
+                      <a:ext cx="4418330" cy="3408045"/>
                     </a:xfrm>
                     <a:prstGeom prst="rect">
                       <a:avLst/>
                     </a:prstGeom>
+                    <a:ln>
+                      <a:noFill/>
+                    </a:ln>
+                    <a:extLst>
+                      <a:ext uri="{53640926-AAD7-44D8-BBD7-CCE9431645EC}">
+                        <a14:shadowObscured xmlns:a14="http://schemas.microsoft.com/office/drawing/2010/main"/>
+                      </a:ext>
+                    </a:extLst>
                   </pic:spPr>
                 </pic:pic>
               </a:graphicData>
@@ -533,6 +467,15 @@
           </wp:anchor>
         </w:drawing>
       </w:r>
+      <w:r>
+        <w:t xml:space="preserve">Es erscheint nun das Szenario ähnlich </w:t>
+      </w:r>
+      <w:r>
+        <w:t>folgender</w:t>
+      </w:r>
+      <w:r>
+        <w:t xml:space="preserve"> Abbildung:</w:t>
+      </w:r>
     </w:p>
     <w:p>
       <w:r>
@@ -543,13 +486,13 @@
         <mc:AlternateContent>
           <mc:Choice Requires="wpg">
             <w:drawing>
-              <wp:anchor distT="0" distB="0" distL="114300" distR="114300" simplePos="0" relativeHeight="251663360" behindDoc="0" locked="0" layoutInCell="1" allowOverlap="1" wp14:anchorId="107C265C" wp14:editId="05D844FB">
+              <wp:anchor distT="0" distB="0" distL="114300" distR="114300" simplePos="0" relativeHeight="251663360" behindDoc="0" locked="0" layoutInCell="1" allowOverlap="1" wp14:anchorId="46829547" wp14:editId="1AA59079">
                 <wp:simplePos x="0" y="0"/>
                 <wp:positionH relativeFrom="column">
                   <wp:posOffset>-10795</wp:posOffset>
                 </wp:positionH>
                 <wp:positionV relativeFrom="paragraph">
-                  <wp:posOffset>197485</wp:posOffset>
+                  <wp:posOffset>315595</wp:posOffset>
                 </wp:positionV>
                 <wp:extent cx="6715760" cy="3312160"/>
                 <wp:effectExtent l="0" t="0" r="0" b="0"/>
@@ -739,7 +682,7 @@
           </mc:Choice>
           <mc:Fallback>
             <w:pict>
-              <v:group id="Gruppieren 8" o:spid="_x0000_s1026" style="position:absolute;margin-left:-.85pt;margin-top:15.55pt;width:528.8pt;height:260.8pt;z-index:251663360;mso-width-relative:margin;mso-height-relative:margin" coordorigin="1016" coordsize="67157,33121" o:gfxdata="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">
+              <v:group id="Gruppieren 8" o:spid="_x0000_s1026" style="position:absolute;margin-left:-.85pt;margin-top:24.85pt;width:528.8pt;height:260.8pt;z-index:251663360;mso-width-relative:margin;mso-height-relative:margin" coordorigin="1016" coordsize="67157,33121" o:gfxdata="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">
                 <v:shapetype id="_x0000_t41" coordsize="21600,21600" o:spt="41" adj="-8280,24300,-1800,4050" path="m@0@1l@2@3nfem,l21600,r,21600l,21600nsxe">
                   <v:stroke joinstyle="miter"/>
                   <v:formulas>
@@ -902,14 +845,12 @@
       <w:r>
         <w:t xml:space="preserve">: Die Buttons </w:t>
       </w:r>
-      <w:proofErr w:type="spellStart"/>
       <w:r>
         <w:rPr>
           <w:i/>
         </w:rPr>
         <w:t>Step</w:t>
       </w:r>
-      <w:proofErr w:type="spellEnd"/>
       <w:r>
         <w:t xml:space="preserve">, </w:t>
       </w:r>
@@ -922,14 +863,12 @@
       <w:r>
         <w:t xml:space="preserve">, und </w:t>
       </w:r>
-      <w:proofErr w:type="spellStart"/>
       <w:r>
         <w:rPr>
           <w:i/>
         </w:rPr>
         <w:t>Reset</w:t>
       </w:r>
-      <w:proofErr w:type="spellEnd"/>
       <w:r>
         <w:t xml:space="preserve"> und der Schieberegler für die Geschwindigkeit ganz unten dienen der Programmsteuerung. Darauf werden wir später zu sprechen kommen.</w:t>
       </w:r>
@@ -994,6 +933,12 @@
         <w:rPr>
           <w:b/>
         </w:rPr>
+        <w:t>My</w:t>
+      </w:r>
+      <w:r>
+        <w:rPr>
+          <w:b/>
+        </w:rPr>
         <w:t>Kara</w:t>
       </w:r>
       <w:r>
@@ -1013,6 +958,12 @@
         <w:rPr>
           <w:b/>
         </w:rPr>
+        <w:t>My</w:t>
+      </w:r>
+      <w:r>
+        <w:rPr>
+          <w:b/>
+        </w:rPr>
         <w:t>Kara</w:t>
       </w:r>
       <w:r>
@@ -1032,87 +983,57 @@
           <w:b/>
           <w:i/>
         </w:rPr>
-        <w:t>O</w:t>
-      </w:r>
-      <w:r>
-        <w:rPr>
-          <w:b/>
+        <w:t>Objekte</w:t>
+      </w:r>
+      <w:r>
+        <w:t xml:space="preserve"> (oder auch Instanzen) bezeichnet.</w:t>
+      </w:r>
+    </w:p>
+    <w:p>
+      <w:r>
+        <w:t xml:space="preserve">Mit der Maus </w:t>
+      </w:r>
+      <w:r>
+        <w:t>erstellen wir neue Objekte wie folgt: Rechte Maustaste</w:t>
+      </w:r>
+      <w:r>
+        <w:rPr>
+          <w:rStyle w:val="Funotenzeichen"/>
+        </w:rPr>
+        <w:footnoteReference w:id="2"/>
+      </w:r>
+      <w:r>
+        <w:t xml:space="preserve"> auf die </w:t>
+      </w:r>
+      <w:r>
+        <w:t xml:space="preserve">Wiese und </w:t>
+      </w:r>
+      <w:r>
+        <w:t xml:space="preserve">Menüpunkt </w:t>
+      </w:r>
+      <w:r>
+        <w:rPr>
           <w:i/>
         </w:rPr>
-        <w:t>b</w:t>
-      </w:r>
-      <w:r>
-        <w:rPr>
-          <w:b/>
+        <w:t xml:space="preserve">new </w:t>
+      </w:r>
+      <w:r>
+        <w:rPr>
           <w:i/>
         </w:rPr>
-        <w:t>jekte</w:t>
-      </w:r>
-      <w:r>
-        <w:t xml:space="preserve"> (oder auch Instanzen) bezeichnet.</w:t>
-      </w:r>
-    </w:p>
-    <w:p>
-      <w:r>
-        <w:t xml:space="preserve">Mit der Maus </w:t>
-      </w:r>
-      <w:r>
-        <w:t>erstellen wir neue Objekte wie folgt: Rechte Maustaste</w:t>
-      </w:r>
-      <w:r>
-        <w:rPr>
-          <w:rStyle w:val="Funotenzeichen"/>
-        </w:rPr>
-        <w:footnoteReference w:id="2"/>
-      </w:r>
-      <w:r>
-        <w:t xml:space="preserve"> auf die </w:t>
-      </w:r>
-      <w:r>
-        <w:t xml:space="preserve">Wiese und </w:t>
-      </w:r>
-      <w:r>
-        <w:t xml:space="preserve">Menüpunkt </w:t>
-      </w:r>
-      <w:proofErr w:type="spellStart"/>
+        <w:t>M</w:t>
+      </w:r>
       <w:r>
         <w:rPr>
           <w:i/>
         </w:rPr>
-        <w:t>new</w:t>
-      </w:r>
-      <w:proofErr w:type="spellEnd"/>
+        <w:t>y</w:t>
+      </w:r>
       <w:r>
         <w:rPr>
           <w:i/>
         </w:rPr>
-        <w:t xml:space="preserve"> </w:t>
-      </w:r>
-      <w:proofErr w:type="spellStart"/>
-      <w:r>
-        <w:rPr>
-          <w:i/>
-        </w:rPr>
-        <w:t>M</w:t>
-      </w:r>
-      <w:r>
-        <w:rPr>
-          <w:i/>
-        </w:rPr>
-        <w:t>y</w:t>
-      </w:r>
-      <w:r>
-        <w:rPr>
-          <w:i/>
-        </w:rPr>
-        <w:t>Kara</w:t>
-      </w:r>
-      <w:proofErr w:type="spellEnd"/>
-      <w:r>
-        <w:rPr>
-          <w:i/>
-        </w:rPr>
-        <w:t>()</w:t>
+        <w:t>Kara()</w:t>
       </w:r>
       <w:r>
         <w:rPr>
@@ -1325,13 +1246,8 @@
       <w:r>
         <w:t>eblättern (</w:t>
       </w:r>
-      <w:proofErr w:type="spellStart"/>
-      <w:r>
-        <w:t>Leaf</w:t>
-      </w:r>
-      <w:proofErr w:type="spellEnd"/>
-      <w:r>
-        <w:t>).</w:t>
+      <w:r>
+        <w:t>Leaf).</w:t>
       </w:r>
     </w:p>
     <w:p>
@@ -1422,21 +1338,12 @@
       <w:r>
         <w:t xml:space="preserve">Was bewirkt die Methode </w:t>
       </w:r>
-      <w:proofErr w:type="spellStart"/>
       <w:r>
         <w:rPr>
           <w:rFonts w:ascii="Courier New" w:hAnsi="Courier New" w:cs="Courier New"/>
           <w:b/>
         </w:rPr>
-        <w:t>move</w:t>
-      </w:r>
-      <w:proofErr w:type="spellEnd"/>
-      <w:r>
-        <w:rPr>
-          <w:rFonts w:ascii="Courier New" w:hAnsi="Courier New" w:cs="Courier New"/>
-          <w:b/>
-        </w:rPr>
-        <w:t>()</w:t>
+        <w:t>move()</w:t>
       </w:r>
       <w:r>
         <w:t>?</w:t>
@@ -1469,21 +1376,8 @@
       <w:pPr>
         <w:pStyle w:val="Lsung"/>
       </w:pPr>
-      <w:proofErr w:type="spellStart"/>
-      <w:r>
-        <w:t>turnLeft</w:t>
-      </w:r>
-      <w:proofErr w:type="spellEnd"/>
-      <w:r>
-        <w:t xml:space="preserve">() oder </w:t>
-      </w:r>
-      <w:proofErr w:type="spellStart"/>
-      <w:r>
-        <w:t>turnRight</w:t>
-      </w:r>
-      <w:proofErr w:type="spellEnd"/>
-      <w:r>
-        <w:t>()</w:t>
+      <w:r>
+        <w:t>turnLeft() oder turnRight()</w:t>
       </w:r>
     </w:p>
     <w:p>
@@ -1524,13 +1418,8 @@
         <w:t>Methoden</w:t>
       </w:r>
       <w:r>
-        <w:t xml:space="preserve"> mit </w:t>
-      </w:r>
-      <w:proofErr w:type="spellStart"/>
-      <w:r>
-        <w:t>void</w:t>
-      </w:r>
-      <w:proofErr w:type="spellEnd"/>
+        <w:t xml:space="preserve"> mit void</w:t>
+      </w:r>
       <w:r>
         <w:t>: führen nur eine Aktion aus.</w:t>
       </w:r>
@@ -1543,15 +1432,7 @@
         <w:t>Methoden</w:t>
       </w:r>
       <w:r>
-        <w:t xml:space="preserve"> mit </w:t>
-      </w:r>
-      <w:proofErr w:type="spellStart"/>
-      <w:r>
-        <w:t>boolean</w:t>
-      </w:r>
-      <w:proofErr w:type="spellEnd"/>
-      <w:r>
-        <w:t>:</w:t>
+        <w:t xml:space="preserve"> mit boolean:</w:t>
       </w:r>
       <w:r>
         <w:t xml:space="preserve"> </w:t>
@@ -1588,7 +1469,6 @@
       <w:r>
         <w:t xml:space="preserve">Es teilt uns mit, was die Methode zurückliefert, wenn wir sie aufrufen. Das Wort </w:t>
       </w:r>
-      <w:proofErr w:type="spellStart"/>
       <w:r>
         <w:rPr>
           <w:rFonts w:ascii="Courier New" w:hAnsi="Courier New" w:cs="Courier New"/>
@@ -1596,7 +1476,6 @@
         </w:rPr>
         <w:t>void</w:t>
       </w:r>
-      <w:proofErr w:type="spellEnd"/>
       <w:r>
         <w:t xml:space="preserve"> bedeutet in diesem Falle „nichts“ – sie liefern also nichts zurück</w:t>
       </w:r>
@@ -1611,7 +1490,6 @@
       <w:r>
         <w:t xml:space="preserve">Wird anstelle von </w:t>
       </w:r>
-      <w:proofErr w:type="spellStart"/>
       <w:r>
         <w:rPr>
           <w:rFonts w:ascii="Courier New" w:hAnsi="Courier New" w:cs="Courier New"/>
@@ -1619,7 +1497,6 @@
         </w:rPr>
         <w:t>void</w:t>
       </w:r>
-      <w:proofErr w:type="spellEnd"/>
       <w:r>
         <w:t xml:space="preserve"> irgendetwas anderes angegeben, wissen wir, dass die Methode uns ein Resultat z</w:t>
       </w:r>
@@ -1632,7 +1509,6 @@
       <w:r>
         <w:t xml:space="preserve">liefert und auch von welchem Typ dieses Resultat ist. Der Typ </w:t>
       </w:r>
-      <w:proofErr w:type="spellStart"/>
       <w:r>
         <w:rPr>
           <w:rFonts w:ascii="Courier New" w:hAnsi="Courier New" w:cs="Courier New"/>
@@ -1640,11 +1516,9 @@
         </w:rPr>
         <w:t>boolean</w:t>
       </w:r>
-      <w:proofErr w:type="spellEnd"/>
       <w:r>
         <w:t xml:space="preserve"> kennt zwei mögliche Werte: </w:t>
       </w:r>
-      <w:proofErr w:type="spellStart"/>
       <w:r>
         <w:rPr>
           <w:rFonts w:ascii="Courier New" w:hAnsi="Courier New" w:cs="Courier New"/>
@@ -1652,7 +1526,6 @@
         </w:rPr>
         <w:t>true</w:t>
       </w:r>
-      <w:proofErr w:type="spellEnd"/>
       <w:r>
         <w:rPr>
           <w:b/>
@@ -1668,7 +1541,6 @@
       <w:r>
         <w:t xml:space="preserve"> oder </w:t>
       </w:r>
-      <w:proofErr w:type="spellStart"/>
       <w:r>
         <w:rPr>
           <w:rFonts w:ascii="Courier New" w:hAnsi="Courier New" w:cs="Courier New"/>
@@ -1676,7 +1548,6 @@
         </w:rPr>
         <w:t>false</w:t>
       </w:r>
-      <w:proofErr w:type="spellEnd"/>
       <w:r>
         <w:t xml:space="preserve"> (falsch). Dann gibt es noch eine Reihe weiterer Typen, auf die wir später eingehen werden.</w:t>
       </w:r>
@@ -1700,77 +1571,62 @@
       <w:r>
         <w:t xml:space="preserve">Rufen Sie die Methode </w:t>
       </w:r>
-      <w:proofErr w:type="spellStart"/>
       <w:r>
         <w:rPr>
           <w:rFonts w:ascii="Courier New" w:hAnsi="Courier New" w:cs="Courier New"/>
           <w:b/>
         </w:rPr>
-        <w:t>onLeaf</w:t>
-      </w:r>
-      <w:proofErr w:type="spellEnd"/>
+        <w:t>onLeaf()</w:t>
+      </w:r>
+      <w:r>
+        <w:rPr>
+          <w:b/>
+        </w:rPr>
+        <w:t xml:space="preserve"> </w:t>
+      </w:r>
+      <w:r>
+        <w:t xml:space="preserve">für einen Kara auf. Liefert Sie immer </w:t>
+      </w:r>
       <w:r>
         <w:rPr>
           <w:rFonts w:ascii="Courier New" w:hAnsi="Courier New" w:cs="Courier New"/>
           <w:b/>
         </w:rPr>
-        <w:t>()</w:t>
-      </w:r>
-      <w:r>
-        <w:rPr>
-          <w:b/>
-        </w:rPr>
-        <w:t xml:space="preserve"> </w:t>
-      </w:r>
-      <w:r>
-        <w:t xml:space="preserve">für einen Kara auf. Liefert Sie immer </w:t>
-      </w:r>
-      <w:proofErr w:type="spellStart"/>
+        <w:t>false</w:t>
+      </w:r>
+      <w:r>
+        <w:t xml:space="preserve"> zurück? Oder gibt es auch Situationen, in denen sie </w:t>
+      </w:r>
       <w:r>
         <w:rPr>
           <w:rFonts w:ascii="Courier New" w:hAnsi="Courier New" w:cs="Courier New"/>
           <w:b/>
         </w:rPr>
-        <w:t>false</w:t>
-      </w:r>
-      <w:proofErr w:type="spellEnd"/>
-      <w:r>
-        <w:t xml:space="preserve"> zurück? Oder gibt es auch Situationen, in denen sie </w:t>
-      </w:r>
-      <w:proofErr w:type="spellStart"/>
-      <w:r>
-        <w:rPr>
-          <w:rFonts w:ascii="Courier New" w:hAnsi="Courier New" w:cs="Courier New"/>
+        <w:t>true</w:t>
+      </w:r>
+      <w:r>
+        <w:t xml:space="preserve"> zurückliefert?</w:t>
+      </w:r>
+    </w:p>
+    <w:p>
+      <w:pPr>
+        <w:pStyle w:val="Lsung"/>
+      </w:pPr>
+      <w:r>
+        <w:t xml:space="preserve">Wenn Kara auf einem Blatt steht, liefert </w:t>
+      </w:r>
+      <w:r>
+        <w:t>die Methode</w:t>
+      </w:r>
+      <w:r>
+        <w:t xml:space="preserve"> </w:t>
+      </w:r>
+      <w:r>
+        <w:rPr>
           <w:b/>
         </w:rPr>
         <w:t>true</w:t>
       </w:r>
-      <w:proofErr w:type="spellEnd"/>
-      <w:r>
-        <w:t xml:space="preserve"> zurückliefert?</w:t>
-      </w:r>
-    </w:p>
-    <w:p>
-      <w:pPr>
-        <w:pStyle w:val="Lsung"/>
-      </w:pPr>
-      <w:r>
-        <w:t xml:space="preserve">Wenn Kara auf einem Blatt steht, liefert </w:t>
-      </w:r>
-      <w:r>
-        <w:t>die Methode</w:t>
-      </w:r>
-      <w:r>
-        <w:t xml:space="preserve"> </w:t>
-      </w:r>
-      <w:proofErr w:type="spellStart"/>
-      <w:r>
-        <w:rPr>
-          <w:b/>
-        </w:rPr>
-        <w:t>true</w:t>
-      </w:r>
-      <w:proofErr w:type="spellEnd"/>
       <w:r>
         <w:t xml:space="preserve"> zurück.</w:t>
       </w:r>
@@ -1793,28 +1649,15 @@
         <w:t>Baum</w:t>
       </w:r>
       <w:r>
-        <w:t xml:space="preserve"> (</w:t>
-      </w:r>
-      <w:proofErr w:type="spellStart"/>
-      <w:r>
-        <w:t>Tree</w:t>
-      </w:r>
-      <w:proofErr w:type="spellEnd"/>
-      <w:r>
-        <w:t>) in die Welt. Mit welcher Methode können Sie überprüfen, ob Kara vor einem Baum steht?</w:t>
+        <w:t xml:space="preserve"> (Tree) in die Welt. Mit welcher Methode können Sie überprüfen, ob Kara vor einem Baum steht?</w:t>
       </w:r>
     </w:p>
     <w:p>
       <w:pPr>
         <w:pStyle w:val="Lsung"/>
       </w:pPr>
-      <w:proofErr w:type="spellStart"/>
-      <w:r>
-        <w:t>treeFront</w:t>
-      </w:r>
-      <w:proofErr w:type="spellEnd"/>
-      <w:r>
-        <w:t>()</w:t>
+      <w:r>
+        <w:t>treeFront()</w:t>
       </w:r>
     </w:p>
     <w:p>
@@ -1828,19 +1671,11 @@
       <w:r>
         <w:t xml:space="preserve">Was passiert, wenn Sie Kara mittels der Methode </w:t>
       </w:r>
-      <w:proofErr w:type="spellStart"/>
       <w:r>
         <w:rPr>
           <w:rFonts w:ascii="Courier New" w:hAnsi="Courier New" w:cs="Courier New"/>
         </w:rPr>
-        <w:t>move</w:t>
-      </w:r>
-      <w:proofErr w:type="spellEnd"/>
-      <w:r>
-        <w:rPr>
-          <w:rFonts w:ascii="Courier New" w:hAnsi="Courier New" w:cs="Courier New"/>
-        </w:rPr>
-        <w:t xml:space="preserve">() </w:t>
+        <w:t xml:space="preserve">move() </w:t>
       </w:r>
       <w:r>
         <w:t>in einen Baum fahren lassen?</w:t>
@@ -1878,19 +1713,11 @@
         </w:rPr>
         <w:t xml:space="preserve">Rechtsklick | </w:t>
       </w:r>
-      <w:proofErr w:type="spellStart"/>
       <w:r>
         <w:rPr>
           <w:i/>
         </w:rPr>
-        <w:t>Inspect</w:t>
-      </w:r>
-      <w:proofErr w:type="spellEnd"/>
-      <w:r>
-        <w:rPr>
-          <w:i/>
-        </w:rPr>
-        <w:t xml:space="preserve"> (</w:t>
+        <w:t>Inspect (</w:t>
       </w:r>
       <w:r>
         <w:rPr>
@@ -2095,13 +1922,8 @@
             <w:pPr>
               <w:spacing w:before="120" w:after="120"/>
             </w:pPr>
-            <w:proofErr w:type="spellStart"/>
             <w:r>
-              <w:t>rotation</w:t>
-            </w:r>
-            <w:proofErr w:type="spellEnd"/>
-            <w:r>
-              <w:t xml:space="preserve">: </w:t>
+              <w:t xml:space="preserve">rotation: </w:t>
             </w:r>
             <w:r>
               <w:rPr>
@@ -2147,13 +1969,8 @@
             <w:pPr>
               <w:spacing w:before="120" w:after="120"/>
             </w:pPr>
-            <w:proofErr w:type="spellStart"/>
             <w:r>
-              <w:t>rotation</w:t>
-            </w:r>
-            <w:proofErr w:type="spellEnd"/>
-            <w:r>
-              <w:t xml:space="preserve">: </w:t>
+              <w:t xml:space="preserve">rotation: </w:t>
             </w:r>
             <w:r>
               <w:rPr>
@@ -2214,30 +2031,14 @@
       <w:r>
         <w:t xml:space="preserve">Platzieren Sie ein Objekt von </w:t>
       </w:r>
-      <w:proofErr w:type="spellStart"/>
       <w:r>
         <w:rPr>
           <w:b/>
         </w:rPr>
-        <w:t>MyKara</w:t>
-      </w:r>
-      <w:proofErr w:type="spellEnd"/>
-      <w:r>
-        <w:rPr>
-          <w:b/>
-        </w:rPr>
-        <w:t xml:space="preserve"> </w:t>
-      </w:r>
-      <w:r>
-        <w:t xml:space="preserve">in Ihre Welt. Was macht die Methode </w:t>
-      </w:r>
-      <w:proofErr w:type="spellStart"/>
-      <w:r>
-        <w:t>act</w:t>
-      </w:r>
-      <w:proofErr w:type="spellEnd"/>
-      <w:r>
-        <w:t>()?</w:t>
+        <w:t xml:space="preserve">MyKara </w:t>
+      </w:r>
+      <w:r>
+        <w:t>in Ihre Welt. Was macht die Methode act()?</w:t>
       </w:r>
     </w:p>
     <w:p>
@@ -2257,24 +2058,14 @@
         </w:numPr>
       </w:pPr>
       <w:r>
-        <w:t xml:space="preserve">Was passiert, wenn Sie in der </w:t>
-      </w:r>
-      <w:proofErr w:type="spellStart"/>
-      <w:r>
-        <w:t>Greenfoot</w:t>
-      </w:r>
-      <w:proofErr w:type="spellEnd"/>
-      <w:r>
-        <w:t>-Steuerung (unten links) auf den „</w:t>
-      </w:r>
-      <w:proofErr w:type="spellStart"/>
+        <w:t>Was passiert, wenn Sie in der Steuerung (unten links) auf den „</w:t>
+      </w:r>
       <w:r>
         <w:rPr>
           <w:b/>
         </w:rPr>
         <w:t>Step</w:t>
       </w:r>
-      <w:proofErr w:type="spellEnd"/>
       <w:r>
         <w:rPr>
           <w:b/>
@@ -2290,15 +2081,7 @@
         <w:pStyle w:val="Lsung"/>
       </w:pPr>
       <w:r>
-        <w:t xml:space="preserve">Das Gleiche wie vorher. Die </w:t>
-      </w:r>
-      <w:proofErr w:type="spellStart"/>
-      <w:r>
-        <w:t>act</w:t>
-      </w:r>
-      <w:proofErr w:type="spellEnd"/>
-      <w:r>
-        <w:t>()-Methode wird aufgerufen.</w:t>
+        <w:t>Das Gleiche wie vorher. Die act()-Methode wird aufgerufen.</w:t>
       </w:r>
     </w:p>
     <w:p>
@@ -2326,13 +2109,8 @@
       <w:pPr>
         <w:pStyle w:val="Lsung"/>
       </w:pPr>
-      <w:proofErr w:type="spellStart"/>
-      <w:r>
-        <w:t>act</w:t>
-      </w:r>
-      <w:proofErr w:type="spellEnd"/>
-      <w:r>
-        <w:t>() wird immer wieder aufgerufen, bis man auf „Pause“ drückt.</w:t>
+      <w:r>
+        <w:t>act() wird immer wieder aufgerufen, bis man auf „Pause“ drückt.</w:t>
       </w:r>
     </w:p>
     <w:p>
@@ -2345,15 +2123,7 @@
     </w:p>
     <w:p>
       <w:r>
-        <w:t xml:space="preserve">Vorhin haben wir die </w:t>
-      </w:r>
-      <w:proofErr w:type="spellStart"/>
-      <w:r>
-        <w:t>act</w:t>
-      </w:r>
-      <w:proofErr w:type="spellEnd"/>
-      <w:r>
-        <w:t xml:space="preserve">()-Methode kennen gelernt. Nun wollen wir uns anschauen, </w:t>
+        <w:t xml:space="preserve">Vorhin haben wir die act()-Methode kennen gelernt. Nun wollen wir uns anschauen, </w:t>
       </w:r>
       <w:r>
         <w:t>wie</w:t>
@@ -2371,13 +2141,8 @@
       <w:r>
         <w:t xml:space="preserve"> im </w:t>
       </w:r>
-      <w:proofErr w:type="spellStart"/>
-      <w:r>
-        <w:t>Eclipse</w:t>
-      </w:r>
-      <w:proofErr w:type="spellEnd"/>
-      <w:r>
-        <w:t>-</w:t>
+      <w:r>
+        <w:t>Eclipse-</w:t>
       </w:r>
       <w:r>
         <w:t xml:space="preserve">Editor öffnen: </w:t>
@@ -2391,16 +2156,10 @@
         <w:rPr>
           <w:b/>
         </w:rPr>
-        <w:t>Kara01</w:t>
-      </w:r>
-      <w:r>
-        <w:rPr>
-          <w:b/>
-        </w:rPr>
-        <w:t>FirstSteps</w:t>
-      </w:r>
-      <w:r>
-        <w:t>.</w:t>
+        <w:t>MyKara</w:t>
+      </w:r>
+      <w:r>
+        <w:t xml:space="preserve"> mit Doppelklick.</w:t>
       </w:r>
     </w:p>
     <w:p>
@@ -2506,21 +2265,12 @@
         </w:rPr>
         <w:t xml:space="preserve"> </w:t>
       </w:r>
-      <w:proofErr w:type="spellStart"/>
       <w:r>
         <w:rPr>
           <w:rFonts w:ascii="Courier New" w:hAnsi="Courier New" w:cs="Courier New"/>
           <w:b/>
         </w:rPr>
-        <w:t>act</w:t>
-      </w:r>
-      <w:proofErr w:type="spellEnd"/>
-      <w:r>
-        <w:rPr>
-          <w:rFonts w:ascii="Courier New" w:hAnsi="Courier New" w:cs="Courier New"/>
-          <w:b/>
-        </w:rPr>
-        <w:t>()</w:t>
+        <w:t>act()</w:t>
       </w:r>
       <w:r>
         <w:t xml:space="preserve"> definiert ist.</w:t>
@@ -2528,7 +2278,6 @@
       <w:r>
         <w:t xml:space="preserve"> Hier sollten die drei Befehle: </w:t>
       </w:r>
-      <w:proofErr w:type="spellStart"/>
       <w:r>
         <w:rPr>
           <w:rFonts w:ascii="Courier New" w:hAnsi="Courier New" w:cs="Courier New"/>
@@ -2548,97 +2297,44 @@
           <w:rFonts w:ascii="Courier New" w:hAnsi="Courier New" w:cs="Courier New"/>
           <w:i/>
         </w:rPr>
-        <w:t>ve</w:t>
-      </w:r>
-      <w:proofErr w:type="spellEnd"/>
+        <w:t>ve(),</w:t>
+      </w:r>
+      <w:r>
+        <w:t xml:space="preserve"> </w:t>
+      </w:r>
       <w:r>
         <w:rPr>
           <w:rFonts w:ascii="Courier New" w:hAnsi="Courier New" w:cs="Courier New"/>
           <w:i/>
         </w:rPr>
-        <w:t>(),</w:t>
-      </w:r>
-      <w:r>
-        <w:t xml:space="preserve"> </w:t>
-      </w:r>
-      <w:proofErr w:type="spellStart"/>
+        <w:t>turnRight()</w:t>
+      </w:r>
+      <w:r>
+        <w:t xml:space="preserve"> und</w:t>
+      </w:r>
       <w:r>
         <w:rPr>
           <w:rFonts w:ascii="Courier New" w:hAnsi="Courier New" w:cs="Courier New"/>
           <w:i/>
         </w:rPr>
-        <w:t>turnRight</w:t>
-      </w:r>
-      <w:proofErr w:type="spellEnd"/>
-      <w:r>
-        <w:rPr>
-          <w:rFonts w:ascii="Courier New" w:hAnsi="Courier New" w:cs="Courier New"/>
-          <w:i/>
-        </w:rPr>
-        <w:t>()</w:t>
-      </w:r>
-      <w:r>
-        <w:t xml:space="preserve"> und</w:t>
-      </w:r>
-      <w:r>
-        <w:rPr>
-          <w:rFonts w:ascii="Courier New" w:hAnsi="Courier New" w:cs="Courier New"/>
-          <w:i/>
-        </w:rPr>
+        <w:t xml:space="preserve"> move()</w:t>
+      </w:r>
+      <w:r>
+        <w:t xml:space="preserve"> untereinander stehen. </w:t>
+      </w:r>
+      <w:r>
+        <w:t>Sie können nun diese Befehle verändern und erweitern.</w:t>
+      </w:r>
+      <w:r>
         <w:t xml:space="preserve"> </w:t>
       </w:r>
-      <w:proofErr w:type="spellStart"/>
-      <w:r>
-        <w:rPr>
-          <w:rFonts w:ascii="Courier New" w:hAnsi="Courier New" w:cs="Courier New"/>
-          <w:i/>
-        </w:rPr>
-        <w:t>move</w:t>
-      </w:r>
-      <w:proofErr w:type="spellEnd"/>
-      <w:r>
-        <w:rPr>
-          <w:rFonts w:ascii="Courier New" w:hAnsi="Courier New" w:cs="Courier New"/>
-          <w:i/>
-        </w:rPr>
-        <w:t>()</w:t>
-      </w:r>
-      <w:r>
-        <w:t xml:space="preserve"> untereinander stehen. </w:t>
-      </w:r>
-      <w:r>
-        <w:t>Sie können nun diese Befehle verändern und erweitern.</w:t>
-      </w:r>
-      <w:r>
-        <w:t xml:space="preserve"> </w:t>
-      </w:r>
     </w:p>
     <w:p>
       <w:r>
         <w:t xml:space="preserve">Wenn Sie </w:t>
       </w:r>
       <w:r>
-        <w:t>eine Änderung vornehmen werden sie fes</w:t>
-      </w:r>
-      <w:r>
-        <w:t>t</w:t>
-      </w:r>
-      <w:r>
-        <w:t>stellen, dass oben im Tab ein kleiner Stern erscheint. Das bedeutet, dass die Änderung noch nicht gespeichert wurde. Speichern Sie nun die Änd</w:t>
-      </w:r>
-      <w:r>
-        <w:t>e</w:t>
-      </w:r>
-      <w:r>
-        <w:t>rung (</w:t>
-      </w:r>
-      <w:proofErr w:type="spellStart"/>
-      <w:r>
-        <w:t>ctrl</w:t>
-      </w:r>
-      <w:proofErr w:type="spellEnd"/>
-      <w:r>
-        <w:t xml:space="preserve">-s). </w:t>
+        <w:t xml:space="preserve">eine Änderung vornehmen werden sie feststellen, dass oben im Tab ein kleiner Stern erscheint. Das bedeutet, dass die Änderung noch nicht gespeichert wurde. Speichern Sie nun die Änderung (ctrl-s). </w:t>
       </w:r>
     </w:p>
     <w:p>
@@ -2649,15 +2345,7 @@
         <w:t>in</w:t>
       </w:r>
       <w:r>
-        <w:t xml:space="preserve"> </w:t>
-      </w:r>
-      <w:proofErr w:type="spellStart"/>
-      <w:r>
-        <w:t>Eclipse</w:t>
-      </w:r>
-      <w:proofErr w:type="spellEnd"/>
-      <w:r>
-        <w:t xml:space="preserve"> automatisch neu</w:t>
+        <w:t xml:space="preserve"> Eclipse automatisch neu</w:t>
       </w:r>
       <w:r>
         <w:t xml:space="preserve"> </w:t>
@@ -3538,19 +3226,11 @@
       <w:r>
         <w:t xml:space="preserve">den Inhalt der </w:t>
       </w:r>
-      <w:proofErr w:type="spellStart"/>
       <w:r>
         <w:rPr>
           <w:rFonts w:ascii="Courier New" w:hAnsi="Courier New" w:cs="Courier New"/>
         </w:rPr>
-        <w:t>act</w:t>
-      </w:r>
-      <w:proofErr w:type="spellEnd"/>
-      <w:r>
-        <w:rPr>
-          <w:rFonts w:ascii="Courier New" w:hAnsi="Courier New" w:cs="Courier New"/>
-        </w:rPr>
-        <w:t>()</w:t>
+        <w:t>act()</w:t>
       </w:r>
       <w:r>
         <w:t>-Methode so, dass Kara zuerst einen Schritt macht, dann ein Kleeblatt legt u</w:t>
@@ -3738,124 +3418,62 @@
         <w:rPr>
           <w:i/>
         </w:rPr>
-        <w:t>spe</w:t>
+        <w:t>speichern</w:t>
       </w:r>
       <w:r>
         <w:rPr>
           <w:i/>
         </w:rPr>
-        <w:t>i</w:t>
+        <w:t xml:space="preserve">: </w:t>
       </w:r>
       <w:r>
         <w:rPr>
           <w:i/>
         </w:rPr>
-        <w:t>chern</w:t>
+        <w:br/>
       </w:r>
       <w:r>
         <w:rPr>
           <w:i/>
         </w:rPr>
-        <w:t xml:space="preserve">: </w:t>
+        <w:t>Recktsklick auf die Welt</w:t>
       </w:r>
       <w:r>
         <w:rPr>
           <w:i/>
         </w:rPr>
+        <w:t xml:space="preserve"> | </w:t>
+      </w:r>
+      <w:r>
+        <w:rPr>
+          <w:i/>
+        </w:rPr>
+        <w:t>Save World Setup to File</w:t>
+      </w:r>
+      <w:r>
+        <w:rPr>
+          <w:i/>
+        </w:rPr>
+        <w:t>.</w:t>
+      </w:r>
+      <w:r>
+        <w:rPr>
+          <w:i/>
+        </w:rPr>
+        <w:t xml:space="preserve"> </w:t>
+      </w:r>
+      <w:r>
+        <w:rPr>
+          <w:i/>
+        </w:rPr>
+        <w:t xml:space="preserve">Dann wählen Sie am besten einen neuen Dateinamen im Unterordner „scenarios“. </w:t>
+      </w:r>
+      <w:r>
+        <w:rPr>
+          <w:i/>
+        </w:rPr>
         <w:br/>
-      </w:r>
-      <w:proofErr w:type="spellStart"/>
-      <w:r>
-        <w:rPr>
-          <w:i/>
-        </w:rPr>
-        <w:t>Recktsklick</w:t>
-      </w:r>
-      <w:proofErr w:type="spellEnd"/>
-      <w:r>
-        <w:rPr>
-          <w:i/>
-        </w:rPr>
-        <w:t xml:space="preserve"> auf die Welt</w:t>
-      </w:r>
-      <w:r>
-        <w:rPr>
-          <w:i/>
-        </w:rPr>
-        <w:t xml:space="preserve"> | </w:t>
-      </w:r>
-      <w:r>
-        <w:rPr>
-          <w:i/>
-        </w:rPr>
-        <w:t xml:space="preserve">Save World Setup </w:t>
-      </w:r>
-      <w:proofErr w:type="spellStart"/>
-      <w:r>
-        <w:rPr>
-          <w:i/>
-        </w:rPr>
-        <w:t>to</w:t>
-      </w:r>
-      <w:proofErr w:type="spellEnd"/>
-      <w:r>
-        <w:rPr>
-          <w:i/>
-        </w:rPr>
-        <w:t xml:space="preserve"> File</w:t>
-      </w:r>
-      <w:r>
-        <w:rPr>
-          <w:i/>
-        </w:rPr>
-        <w:t>.</w:t>
-      </w:r>
-      <w:r>
-        <w:rPr>
-          <w:i/>
-        </w:rPr>
-        <w:t xml:space="preserve"> </w:t>
-      </w:r>
-      <w:r>
-        <w:rPr>
-          <w:i/>
-        </w:rPr>
-        <w:t>Dann wählen Sie am besten einen neuen Dateinamen im Unterordner „</w:t>
-      </w:r>
-      <w:proofErr w:type="spellStart"/>
-      <w:r>
-        <w:rPr>
-          <w:i/>
-        </w:rPr>
-        <w:t>scenarios</w:t>
-      </w:r>
-      <w:proofErr w:type="spellEnd"/>
-      <w:r>
-        <w:rPr>
-          <w:i/>
-        </w:rPr>
-        <w:t xml:space="preserve">“. </w:t>
-      </w:r>
-      <w:r>
-        <w:rPr>
-          <w:i/>
-        </w:rPr>
-        <w:br/>
-        <w:t xml:space="preserve">Damit Ihr Szenario auch geladen wird, müssen Sie den Dateinamen in der </w:t>
-      </w:r>
-      <w:proofErr w:type="spellStart"/>
-      <w:r>
-        <w:rPr>
-          <w:i/>
-        </w:rPr>
-        <w:t>main</w:t>
-      </w:r>
-      <w:proofErr w:type="spellEnd"/>
-      <w:r>
-        <w:rPr>
-          <w:i/>
-        </w:rPr>
-        <w:t>()-Methode anpassen:</w:t>
+        <w:t>Damit Ihr Szenario auch geladen wird, müssen Sie den Dateinamen in der main()-Methode anpassen:</w:t>
       </w:r>
     </w:p>
     <w:p>
@@ -3866,46 +3484,12 @@
           <w:lang w:val="en-US"/>
         </w:rPr>
       </w:pPr>
-      <w:proofErr w:type="spellStart"/>
       <w:r>
         <w:rPr>
           <w:i/>
           <w:lang w:val="en-US"/>
         </w:rPr>
-        <w:t>KaraWorld</w:t>
-      </w:r>
-      <w:proofErr w:type="spellEnd"/>
-      <w:r>
-        <w:rPr>
-          <w:i/>
-          <w:lang w:val="en-US"/>
-        </w:rPr>
-        <w:t xml:space="preserve"> world = new </w:t>
-      </w:r>
-      <w:proofErr w:type="spellStart"/>
-      <w:proofErr w:type="gramStart"/>
-      <w:r>
-        <w:rPr>
-          <w:i/>
-          <w:lang w:val="en-US"/>
-        </w:rPr>
-        <w:t>KaraWorld</w:t>
-      </w:r>
-      <w:proofErr w:type="spellEnd"/>
-      <w:r>
-        <w:rPr>
-          <w:i/>
-          <w:lang w:val="en-US"/>
-        </w:rPr>
-        <w:t>(</w:t>
-      </w:r>
-      <w:proofErr w:type="gramEnd"/>
-      <w:r>
-        <w:rPr>
-          <w:i/>
-          <w:lang w:val="en-US"/>
-        </w:rPr>
-        <w:t>"scenarios/</w:t>
+        <w:t>KaraWorld world = new KaraWorld("</w:t>
       </w:r>
       <w:r>
         <w:rPr>
@@ -3913,35 +3497,37 @@
           <w:i/>
           <w:lang w:val="en-US"/>
         </w:rPr>
-        <w:t>[</w:t>
-      </w:r>
-      <w:proofErr w:type="spellStart"/>
-      <w:r>
-        <w:rPr>
-          <w:b/>
+        <w:t>[MeinName]</w:t>
+      </w:r>
+      <w:r>
+        <w:rPr>
           <w:i/>
           <w:lang w:val="en-US"/>
         </w:rPr>
-        <w:t>MeinName</w:t>
-      </w:r>
-      <w:proofErr w:type="spellEnd"/>
-      <w:r>
-        <w:rPr>
-          <w:b/>
+        <w:t xml:space="preserve">.txt", </w:t>
+      </w:r>
+      <w:r>
+        <w:rPr>
           <w:i/>
           <w:lang w:val="en-US"/>
         </w:rPr>
-        <w:t>]</w:t>
+        <w:t>MyKara</w:t>
       </w:r>
       <w:r>
         <w:rPr>
           <w:i/>
           <w:lang w:val="en-US"/>
         </w:rPr>
-        <w:t>.txt", Kara01FirstSteps.class);</w:t>
-      </w:r>
-    </w:p>
-    <w:p/>
+        <w:t>.class);</w:t>
+      </w:r>
+    </w:p>
+    <w:p>
+      <w:pPr>
+        <w:rPr>
+          <w:lang w:val="en-US"/>
+        </w:rPr>
+      </w:pPr>
+    </w:p>
     <w:p>
       <w:r>
         <w:t xml:space="preserve">Schreiben Sie </w:t>
@@ -3956,13 +3542,7 @@
         <w:t xml:space="preserve"> (siehe Grafik)</w:t>
       </w:r>
       <w:r>
-        <w:t>. Er muss d</w:t>
-      </w:r>
-      <w:r>
-        <w:t>a</w:t>
-      </w:r>
-      <w:r>
-        <w:t>bei um die Bäume herumlaufen. Beim Kleeblatt angekommen, soll er es aufheben.</w:t>
+        <w:t>. Er muss dabei um die Bäume herumlaufen. Beim Kleeblatt angekommen, soll er es aufheben.</w:t>
       </w:r>
     </w:p>
     <w:p/>
@@ -4040,8 +3620,6 @@
         </w:rPr>
         <w:t xml:space="preserve">wahrscheinlich </w:t>
       </w:r>
-      <w:bookmarkStart w:id="0" w:name="_GoBack"/>
-      <w:bookmarkEnd w:id="0"/>
       <w:r>
         <w:rPr>
           <w:b/>
@@ -4140,6 +3718,20 @@
           <w:b/>
         </w:rPr>
         <w:t>()</w:t>
+      </w:r>
+      <w:r>
+        <w:rPr>
+          <w:b/>
+        </w:rPr>
+        <w:t xml:space="preserve"> </w:t>
+      </w:r>
+      <w:bookmarkStart w:id="0" w:name="_GoBack"/>
+      <w:bookmarkEnd w:id="0"/>
+      <w:r>
+        <w:rPr>
+          <w:b/>
+        </w:rPr>
+        <w:t>{</w:t>
       </w:r>
     </w:p>
     <w:p>
@@ -4158,15 +3750,6 @@
           <w:lang w:eastAsia="de-CH" w:bidi="ar-SA"/>
         </w:rPr>
       </w:pPr>
-      <w:r>
-        <w:rPr>
-          <w:rFonts w:ascii="Courier New" w:hAnsi="Courier New" w:cs="Courier New"/>
-          <w:b/>
-          <w:noProof/>
-          <w:lang w:eastAsia="de-CH" w:bidi="ar-SA"/>
-        </w:rPr>
-        <w:t>{</w:t>
-      </w:r>
     </w:p>
     <w:p>
       <w:pPr>
@@ -4184,45 +3767,28 @@
           <w:lang w:eastAsia="de-CH" w:bidi="ar-SA"/>
         </w:rPr>
       </w:pPr>
-    </w:p>
-    <w:p>
-      <w:pPr>
-        <w:pStyle w:val="KeinLeerraum"/>
-        <w:pBdr>
-          <w:top w:val="single" w:sz="4" w:space="1" w:color="auto"/>
-          <w:left w:val="single" w:sz="4" w:space="4" w:color="auto"/>
-          <w:bottom w:val="single" w:sz="4" w:space="1" w:color="auto"/>
-          <w:right w:val="single" w:sz="4" w:space="4" w:color="auto"/>
-        </w:pBdr>
+      <w:r>
         <w:rPr>
           <w:rFonts w:ascii="Courier New" w:hAnsi="Courier New" w:cs="Courier New"/>
           <w:b/>
           <w:noProof/>
           <w:lang w:eastAsia="de-CH" w:bidi="ar-SA"/>
         </w:rPr>
-      </w:pPr>
-      <w:r>
-        <w:rPr>
-          <w:rFonts w:ascii="Courier New" w:hAnsi="Courier New" w:cs="Courier New"/>
-          <w:b/>
+        <w:t>}</w:t>
+      </w:r>
+    </w:p>
+    <w:p>
+      <w:pPr>
+        <w:pStyle w:val="KeinLeerraum"/>
+      </w:pPr>
+    </w:p>
+    <w:p>
+      <w:pPr>
+        <w:pStyle w:val="KeinLeerraum"/>
+        <w:rPr>
           <w:noProof/>
           <w:lang w:eastAsia="de-CH" w:bidi="ar-SA"/>
         </w:rPr>
-        <w:t>}</w:t>
-      </w:r>
-    </w:p>
-    <w:p>
-      <w:pPr>
-        <w:pStyle w:val="KeinLeerraum"/>
-      </w:pPr>
-    </w:p>
-    <w:p>
-      <w:pPr>
-        <w:pStyle w:val="KeinLeerraum"/>
-        <w:rPr>
-          <w:noProof/>
-          <w:lang w:eastAsia="de-CH" w:bidi="ar-SA"/>
-        </w:rPr>
       </w:pPr>
     </w:p>
     <w:p>
@@ -4232,13 +3798,8 @@
       <w:r>
         <w:t xml:space="preserve">geschweiften Klammern der Methode die Befehle, die es braucht, um </w:t>
       </w:r>
-      <w:proofErr w:type="spellStart"/>
-      <w:r>
-        <w:t>um</w:t>
-      </w:r>
-      <w:proofErr w:type="spellEnd"/>
-      <w:r>
-        <w:t xml:space="preserve"> </w:t>
+      <w:r>
+        <w:t xml:space="preserve">um </w:t>
       </w:r>
       <w:r>
         <w:t>den Baum zu kommen.</w:t>
@@ -4248,19 +3809,11 @@
       <w:r>
         <w:t xml:space="preserve">Benutzen Sie nun innerhalb der </w:t>
       </w:r>
-      <w:proofErr w:type="spellStart"/>
       <w:r>
         <w:rPr>
           <w:rFonts w:ascii="Courier New" w:hAnsi="Courier New" w:cs="Courier New"/>
         </w:rPr>
-        <w:t>act</w:t>
-      </w:r>
-      <w:proofErr w:type="spellEnd"/>
-      <w:r>
-        <w:rPr>
-          <w:rFonts w:ascii="Courier New" w:hAnsi="Courier New" w:cs="Courier New"/>
-        </w:rPr>
-        <w:t>()</w:t>
+        <w:t>act()</w:t>
       </w:r>
       <w:r>
         <w:t xml:space="preserve">-Methode die </w:t>
@@ -4268,7 +3821,6 @@
       <w:r>
         <w:t xml:space="preserve">Methode </w:t>
       </w:r>
-      <w:proofErr w:type="spellStart"/>
       <w:r>
         <w:rPr>
           <w:rFonts w:ascii="Courier New" w:hAnsi="Courier New" w:cs="Courier New"/>
@@ -4276,7 +3828,6 @@
         </w:rPr>
         <w:t>goAroundTree</w:t>
       </w:r>
-      <w:proofErr w:type="spellEnd"/>
       <w:r>
         <w:rPr>
           <w:rFonts w:ascii="Courier New" w:hAnsi="Courier New" w:cs="Courier New"/>
@@ -4414,15 +3965,7 @@
         <w:footnoteRef/>
       </w:r>
       <w:r>
-        <w:t xml:space="preserve"> Die Arbeitsblätter dieses Kapitels basieren auf dem Buch „Einführung in Java mit </w:t>
-      </w:r>
-      <w:proofErr w:type="spellStart"/>
-      <w:r>
-        <w:t>Greenfoot</w:t>
-      </w:r>
-      <w:proofErr w:type="spellEnd"/>
-      <w:r>
-        <w:t>“ von Michael Kölling (2010).</w:t>
+        <w:t xml:space="preserve"> Die Arbeitsblätter dieses Kapitels basieren auf dem Buch „Einführung in Java mit Greenfoot“ von Michael Kölling (2010).</w:t>
       </w:r>
     </w:p>
     <w:p>
@@ -4430,15 +3973,7 @@
         <w:pStyle w:val="Funotentext"/>
       </w:pPr>
       <w:r>
-        <w:t xml:space="preserve">Ideen und Konzepte von Kara wurden entwickelt von Jürg </w:t>
-      </w:r>
-      <w:proofErr w:type="spellStart"/>
-      <w:r>
-        <w:t>Nievergelt</w:t>
-      </w:r>
-      <w:proofErr w:type="spellEnd"/>
-      <w:r>
-        <w:t>, Werner Hartmann, Raimond Reichert et al., http://www.swisseduc.ch/informatik/karatojava/, abgerufen Februar 2011.</w:t>
+        <w:t>Ideen und Konzepte von Kara wurden entwickelt von Jürg Nievergelt, Werner Hartmann, Raimond Reichert et al., http://www.swisseduc.ch/informatik/karatojava/, abgerufen Februar 2011.</w:t>
       </w:r>
     </w:p>
   </w:footnote>
@@ -4454,15 +3989,7 @@
         <w:footnoteRef/>
       </w:r>
       <w:r>
-        <w:t xml:space="preserve"> Wenn die Maus, z.B. bei Mac OS-Rechnern, nur eine Taste hat, gleichzeitig mit der Maustaste die </w:t>
-      </w:r>
-      <w:proofErr w:type="spellStart"/>
-      <w:r>
-        <w:t>Ctrl</w:t>
-      </w:r>
-      <w:proofErr w:type="spellEnd"/>
-      <w:r>
-        <w:t>-Taste drücken!</w:t>
+        <w:t xml:space="preserve"> Wenn die Maus, z.B. bei Mac OS-Rechnern, nur eine Taste hat, gleichzeitig mit der Maustaste die Ctrl-Taste drücken!</w:t>
       </w:r>
     </w:p>
   </w:footnote>
@@ -8635,7 +8162,7 @@
 </file>
 
 <file path=customXml/itemProps2.xml><?xml version="1.0" encoding="utf-8"?>
-<ds:datastoreItem xmlns:ds="http://schemas.openxmlformats.org/officeDocument/2006/customXml" ds:itemID="{AA3C5E24-0716-4E88-ACD1-608D76A89FC5}">
+<ds:datastoreItem xmlns:ds="http://schemas.openxmlformats.org/officeDocument/2006/customXml" ds:itemID="{088DC441-3A5C-4CE5-8CE7-5415E07A632A}">
   <ds:schemaRefs>
     <ds:schemaRef ds:uri="http://schemas.openxmlformats.org/officeDocument/2006/bibliography"/>
   </ds:schemaRefs>

</xml_diff>